<commit_message>
Corrige le TP sur la confidentialité
</commit_message>
<xml_diff>
--- a/src/docs/snt/02-web/assets/SNT02_TP_confidentialite.docx
+++ b/src/docs/snt/02-web/assets/SNT02_TP_confidentialite.docx
@@ -4,27 +4,42 @@
   <w:body>
     <w:p>
       <w:r>
-        <w:t>Matière : SNT – La confidentialité</w:t>
+        <w:t>Matière : SNT</w:t>
+      </w:r>
+    </w:p>
+    <w:p>
+      <w:r>
+        <w:t>Travail : Travaux pratiques sur la confidentialité</w:t>
       </w:r>
     </w:p>
     <w:p>
       <w:r>
         <w:t>Nom :</w:t>
       </w:r>
+      <w:r>
+        <w:t xml:space="preserve"> </w:t>
+      </w:r>
     </w:p>
     <w:p>
       <w:r>
         <w:t>Prénom :</w:t>
       </w:r>
+      <w:r>
+        <w:t xml:space="preserve"> </w:t>
+      </w:r>
     </w:p>
     <w:p>
       <w:r>
         <w:t>Classe :</w:t>
       </w:r>
+      <w:r>
+        <w:t xml:space="preserve"> Seconde</w:t>
+      </w:r>
     </w:p>
     <w:p/>
     <w:p>
       <w:pPr>
+        <w:jc w:val="center"/>
         <w:rPr>
           <w:b/>
           <w:bCs/>
@@ -45,19 +60,27 @@
     <w:p/>
     <w:p>
       <w:pPr>
-        <w:rPr>
-          <w:b/>
-          <w:bCs/>
-          <w:sz w:val="22"/>
-          <w:szCs w:val="22"/>
-        </w:rPr>
-      </w:pPr>
-      <w:r>
-        <w:rPr>
-          <w:b/>
-          <w:bCs/>
-          <w:sz w:val="22"/>
-          <w:szCs w:val="22"/>
+        <w:pStyle w:val="Titre2"/>
+      </w:pPr>
+      <w:r>
+        <w:t>Identifier le moteur de recherche</w:t>
+      </w:r>
+    </w:p>
+    <w:p>
+      <w:pPr>
+        <w:rPr>
+          <w:b/>
+          <w:bCs/>
+          <w:sz w:val="20"/>
+          <w:szCs w:val="20"/>
+        </w:rPr>
+      </w:pPr>
+      <w:r>
+        <w:rPr>
+          <w:b/>
+          <w:bCs/>
+          <w:sz w:val="20"/>
+          <w:szCs w:val="20"/>
         </w:rPr>
         <w:t>Quel navigateur web utilisez-vous pour ces travaux pratiques ?</w:t>
       </w:r>
@@ -65,95 +88,178 @@
     <w:p>
       <w:pPr>
         <w:rPr>
-          <w:sz w:val="22"/>
-          <w:szCs w:val="22"/>
-        </w:rPr>
-      </w:pPr>
-    </w:p>
-    <w:p>
-      <w:pPr>
-        <w:rPr>
-          <w:sz w:val="22"/>
-          <w:szCs w:val="22"/>
-        </w:rPr>
-      </w:pPr>
-    </w:p>
-    <w:p>
-      <w:pPr>
-        <w:rPr>
-          <w:sz w:val="22"/>
-          <w:szCs w:val="22"/>
-        </w:rPr>
-      </w:pPr>
-    </w:p>
-    <w:p>
-      <w:pPr>
-        <w:rPr>
-          <w:b/>
-          <w:bCs/>
-          <w:sz w:val="22"/>
-          <w:szCs w:val="22"/>
-        </w:rPr>
-      </w:pPr>
-      <w:r>
-        <w:rPr>
-          <w:b/>
-          <w:bCs/>
-          <w:sz w:val="22"/>
-          <w:szCs w:val="22"/>
-        </w:rPr>
-        <w:t>En résumant, quelles sont les informations collectées par Google et comment le justifie-t-il ?</w:t>
-      </w:r>
-    </w:p>
-    <w:p>
-      <w:pPr>
-        <w:rPr>
-          <w:sz w:val="22"/>
-          <w:szCs w:val="22"/>
-        </w:rPr>
-      </w:pPr>
-    </w:p>
-    <w:p>
-      <w:pPr>
-        <w:rPr>
-          <w:sz w:val="22"/>
-          <w:szCs w:val="22"/>
-        </w:rPr>
-      </w:pPr>
-    </w:p>
-    <w:p>
-      <w:pPr>
-        <w:rPr>
-          <w:sz w:val="22"/>
-          <w:szCs w:val="22"/>
-        </w:rPr>
-      </w:pPr>
-    </w:p>
-    <w:p>
-      <w:pPr>
-        <w:rPr>
-          <w:b/>
-          <w:bCs/>
-          <w:sz w:val="22"/>
-          <w:szCs w:val="22"/>
-        </w:rPr>
-      </w:pPr>
-      <w:r>
-        <w:rPr>
-          <w:b/>
-          <w:bCs/>
-          <w:sz w:val="22"/>
-          <w:szCs w:val="22"/>
-        </w:rPr>
-        <w:t xml:space="preserve">Quelle sont les données collectées par </w:t>
+          <w:sz w:val="20"/>
+          <w:szCs w:val="20"/>
+        </w:rPr>
+      </w:pPr>
+    </w:p>
+    <w:p>
+      <w:pPr>
+        <w:rPr>
+          <w:sz w:val="20"/>
+          <w:szCs w:val="20"/>
+        </w:rPr>
+      </w:pPr>
+    </w:p>
+    <w:p>
+      <w:pPr>
+        <w:rPr>
+          <w:b/>
+          <w:bCs/>
+          <w:sz w:val="20"/>
+          <w:szCs w:val="20"/>
+        </w:rPr>
+      </w:pPr>
+      <w:r>
+        <w:rPr>
+          <w:b/>
+          <w:bCs/>
+          <w:sz w:val="20"/>
+          <w:szCs w:val="20"/>
+        </w:rPr>
+        <w:t>Avec quel moteur de recherche votre navigateur web a-t-il traité votre requête ?</w:t>
+      </w:r>
+    </w:p>
+    <w:p>
+      <w:pPr>
+        <w:rPr>
+          <w:sz w:val="20"/>
+          <w:szCs w:val="20"/>
+        </w:rPr>
+      </w:pPr>
+    </w:p>
+    <w:p>
+      <w:pPr>
+        <w:rPr>
+          <w:sz w:val="20"/>
+          <w:szCs w:val="20"/>
+        </w:rPr>
+      </w:pPr>
+    </w:p>
+    <w:p>
+      <w:pPr>
+        <w:pBdr>
+          <w:bottom w:val="single" w:sz="6" w:space="1" w:color="auto"/>
+        </w:pBdr>
+        <w:rPr>
+          <w:sz w:val="20"/>
+          <w:szCs w:val="20"/>
+        </w:rPr>
+      </w:pPr>
+    </w:p>
+    <w:p>
+      <w:pPr>
+        <w:pStyle w:val="Titre2"/>
+      </w:pPr>
+    </w:p>
+    <w:p>
+      <w:pPr>
+        <w:pStyle w:val="Titre2"/>
+      </w:pPr>
+      <w:r>
+        <w:t>Utilisation de vos données par les moteurs de recherche</w:t>
+      </w:r>
+    </w:p>
+    <w:p>
+      <w:pPr>
+        <w:rPr>
+          <w:b/>
+          <w:bCs/>
+          <w:sz w:val="20"/>
+          <w:szCs w:val="20"/>
+        </w:rPr>
+      </w:pPr>
+      <w:r>
+        <w:rPr>
+          <w:b/>
+          <w:bCs/>
+          <w:sz w:val="20"/>
+          <w:szCs w:val="20"/>
+        </w:rPr>
+        <w:t xml:space="preserve">En résumant, quelles sont les </w:t>
+      </w:r>
+      <w:r>
+        <w:rPr>
+          <w:b/>
+          <w:bCs/>
+          <w:sz w:val="20"/>
+          <w:szCs w:val="20"/>
+        </w:rPr>
+        <w:t>données</w:t>
+      </w:r>
+      <w:r>
+        <w:rPr>
+          <w:b/>
+          <w:bCs/>
+          <w:sz w:val="20"/>
+          <w:szCs w:val="20"/>
+        </w:rPr>
+        <w:t xml:space="preserve"> collectées par Google et comment le justifie-t-il ?</w:t>
+      </w:r>
+    </w:p>
+    <w:p>
+      <w:pPr>
+        <w:rPr>
+          <w:b/>
+          <w:bCs/>
+          <w:sz w:val="20"/>
+          <w:szCs w:val="20"/>
+        </w:rPr>
+      </w:pPr>
+    </w:p>
+    <w:p>
+      <w:pPr>
+        <w:rPr>
+          <w:b/>
+          <w:bCs/>
+          <w:sz w:val="20"/>
+          <w:szCs w:val="20"/>
+        </w:rPr>
+      </w:pPr>
+    </w:p>
+    <w:p>
+      <w:pPr>
+        <w:rPr>
+          <w:b/>
+          <w:bCs/>
+          <w:sz w:val="20"/>
+          <w:szCs w:val="20"/>
+        </w:rPr>
+      </w:pPr>
+      <w:r>
+        <w:rPr>
+          <w:b/>
+          <w:bCs/>
+          <w:sz w:val="20"/>
+          <w:szCs w:val="20"/>
+        </w:rPr>
+        <w:t>Quelle</w:t>
+      </w:r>
+      <w:r>
+        <w:rPr>
+          <w:b/>
+          <w:bCs/>
+          <w:sz w:val="20"/>
+          <w:szCs w:val="20"/>
+        </w:rPr>
+        <w:t>s</w:t>
+      </w:r>
+      <w:r>
+        <w:rPr>
+          <w:b/>
+          <w:bCs/>
+          <w:sz w:val="20"/>
+          <w:szCs w:val="20"/>
+        </w:rPr>
+        <w:t xml:space="preserve"> sont les données collectées par </w:t>
       </w:r>
       <w:proofErr w:type="spellStart"/>
       <w:r>
         <w:rPr>
           <w:b/>
           <w:bCs/>
-          <w:sz w:val="22"/>
-          <w:szCs w:val="22"/>
+          <w:sz w:val="20"/>
+          <w:szCs w:val="20"/>
         </w:rPr>
         <w:t>Qwant</w:t>
       </w:r>
@@ -162,8 +268,8 @@
         <w:rPr>
           <w:b/>
           <w:bCs/>
-          <w:sz w:val="22"/>
-          <w:szCs w:val="22"/>
+          <w:sz w:val="20"/>
+          <w:szCs w:val="20"/>
         </w:rPr>
         <w:t xml:space="preserve"> et comment le justifie-t-il ?</w:t>
       </w:r>
@@ -171,42 +277,34 @@
     <w:p>
       <w:pPr>
         <w:rPr>
-          <w:sz w:val="22"/>
-          <w:szCs w:val="22"/>
-        </w:rPr>
-      </w:pPr>
-    </w:p>
-    <w:p>
-      <w:pPr>
-        <w:rPr>
-          <w:sz w:val="22"/>
-          <w:szCs w:val="22"/>
-        </w:rPr>
-      </w:pPr>
-    </w:p>
-    <w:p>
-      <w:pPr>
-        <w:rPr>
-          <w:sz w:val="22"/>
-          <w:szCs w:val="22"/>
-        </w:rPr>
-      </w:pPr>
-    </w:p>
-    <w:p>
-      <w:pPr>
-        <w:rPr>
-          <w:b/>
-          <w:bCs/>
-          <w:sz w:val="22"/>
-          <w:szCs w:val="22"/>
-        </w:rPr>
-      </w:pPr>
-      <w:r>
-        <w:rPr>
-          <w:b/>
-          <w:bCs/>
-          <w:sz w:val="22"/>
-          <w:szCs w:val="22"/>
+          <w:sz w:val="20"/>
+          <w:szCs w:val="20"/>
+        </w:rPr>
+      </w:pPr>
+    </w:p>
+    <w:p>
+      <w:pPr>
+        <w:rPr>
+          <w:sz w:val="20"/>
+          <w:szCs w:val="20"/>
+        </w:rPr>
+      </w:pPr>
+    </w:p>
+    <w:p>
+      <w:pPr>
+        <w:rPr>
+          <w:b/>
+          <w:bCs/>
+          <w:sz w:val="20"/>
+          <w:szCs w:val="20"/>
+        </w:rPr>
+      </w:pPr>
+      <w:r>
+        <w:rPr>
+          <w:b/>
+          <w:bCs/>
+          <w:sz w:val="20"/>
+          <w:szCs w:val="20"/>
         </w:rPr>
         <w:t xml:space="preserve">Quels avantages et inconvénients voyez-vous à utiliser </w:t>
       </w:r>
@@ -215,8 +313,8 @@
         <w:rPr>
           <w:b/>
           <w:bCs/>
-          <w:sz w:val="22"/>
-          <w:szCs w:val="22"/>
+          <w:sz w:val="20"/>
+          <w:szCs w:val="20"/>
         </w:rPr>
         <w:t>Qwant</w:t>
       </w:r>
@@ -225,48 +323,39 @@
         <w:rPr>
           <w:b/>
           <w:bCs/>
-          <w:sz w:val="22"/>
-          <w:szCs w:val="22"/>
-        </w:rPr>
-        <w:t xml:space="preserve"> et Google</w:t>
-      </w:r>
-      <w:r>
-        <w:rPr>
-          <w:b/>
-          <w:bCs/>
-          <w:sz w:val="22"/>
-          <w:szCs w:val="22"/>
-        </w:rPr>
-        <w:t xml:space="preserve"> ?</w:t>
-      </w:r>
-    </w:p>
-    <w:p>
-      <w:pPr>
-        <w:rPr>
-          <w:sz w:val="22"/>
-          <w:szCs w:val="22"/>
-        </w:rPr>
-      </w:pPr>
-      <w:r>
-        <w:rPr>
-          <w:sz w:val="22"/>
-          <w:szCs w:val="22"/>
+          <w:sz w:val="20"/>
+          <w:szCs w:val="20"/>
+        </w:rPr>
+        <w:t xml:space="preserve"> et Google ?</w:t>
+      </w:r>
+    </w:p>
+    <w:p>
+      <w:pPr>
+        <w:rPr>
+          <w:sz w:val="20"/>
+          <w:szCs w:val="20"/>
+        </w:rPr>
+      </w:pPr>
+      <w:r>
+        <w:rPr>
+          <w:sz w:val="20"/>
+          <w:szCs w:val="20"/>
         </w:rPr>
         <w:t xml:space="preserve">Avantages </w:t>
       </w:r>
       <w:proofErr w:type="spellStart"/>
       <w:r>
         <w:rPr>
-          <w:sz w:val="22"/>
-          <w:szCs w:val="22"/>
+          <w:sz w:val="20"/>
+          <w:szCs w:val="20"/>
         </w:rPr>
         <w:t>Qwant</w:t>
       </w:r>
       <w:proofErr w:type="spellEnd"/>
       <w:r>
         <w:rPr>
-          <w:sz w:val="22"/>
-          <w:szCs w:val="22"/>
+          <w:sz w:val="20"/>
+          <w:szCs w:val="20"/>
         </w:rPr>
         <w:t> :</w:t>
       </w:r>
@@ -274,30 +363,30 @@
     <w:p>
       <w:pPr>
         <w:rPr>
-          <w:sz w:val="22"/>
-          <w:szCs w:val="22"/>
-        </w:rPr>
-      </w:pPr>
-      <w:r>
-        <w:rPr>
-          <w:sz w:val="22"/>
-          <w:szCs w:val="22"/>
+          <w:sz w:val="20"/>
+          <w:szCs w:val="20"/>
+        </w:rPr>
+      </w:pPr>
+      <w:r>
+        <w:rPr>
+          <w:sz w:val="20"/>
+          <w:szCs w:val="20"/>
         </w:rPr>
         <w:t xml:space="preserve">Inconvénients </w:t>
       </w:r>
       <w:proofErr w:type="spellStart"/>
       <w:r>
         <w:rPr>
-          <w:sz w:val="22"/>
-          <w:szCs w:val="22"/>
+          <w:sz w:val="20"/>
+          <w:szCs w:val="20"/>
         </w:rPr>
         <w:t>Qwant</w:t>
       </w:r>
       <w:proofErr w:type="spellEnd"/>
       <w:r>
         <w:rPr>
-          <w:sz w:val="22"/>
-          <w:szCs w:val="22"/>
+          <w:sz w:val="20"/>
+          <w:szCs w:val="20"/>
         </w:rPr>
         <w:t> :</w:t>
       </w:r>
@@ -305,14 +394,14 @@
     <w:p>
       <w:pPr>
         <w:rPr>
-          <w:sz w:val="22"/>
-          <w:szCs w:val="22"/>
-        </w:rPr>
-      </w:pPr>
-      <w:r>
-        <w:rPr>
-          <w:sz w:val="22"/>
-          <w:szCs w:val="22"/>
+          <w:sz w:val="20"/>
+          <w:szCs w:val="20"/>
+        </w:rPr>
+      </w:pPr>
+      <w:r>
+        <w:rPr>
+          <w:sz w:val="20"/>
+          <w:szCs w:val="20"/>
         </w:rPr>
         <w:t>Avantages Google :</w:t>
       </w:r>
@@ -320,36 +409,51 @@
     <w:p>
       <w:pPr>
         <w:rPr>
-          <w:sz w:val="22"/>
-          <w:szCs w:val="22"/>
-        </w:rPr>
-      </w:pPr>
-      <w:r>
-        <w:rPr>
-          <w:sz w:val="22"/>
-          <w:szCs w:val="22"/>
+          <w:sz w:val="20"/>
+          <w:szCs w:val="20"/>
+        </w:rPr>
+      </w:pPr>
+      <w:r>
+        <w:rPr>
+          <w:sz w:val="20"/>
+          <w:szCs w:val="20"/>
         </w:rPr>
         <w:t>Inconvénients Google :</w:t>
       </w:r>
     </w:p>
     <w:p>
       <w:pPr>
-        <w:rPr>
-          <w:sz w:val="22"/>
-          <w:szCs w:val="22"/>
-        </w:rPr>
-      </w:pPr>
-    </w:p>
-    <w:p>
-      <w:pPr>
-        <w:rPr>
-          <w:sz w:val="22"/>
-          <w:szCs w:val="22"/>
-        </w:rPr>
-      </w:pPr>
-    </w:p>
-    <w:p>
-      <w:pPr>
+        <w:pBdr>
+          <w:bottom w:val="single" w:sz="6" w:space="1" w:color="auto"/>
+        </w:pBdr>
+        <w:rPr>
+          <w:sz w:val="20"/>
+          <w:szCs w:val="20"/>
+        </w:rPr>
+      </w:pPr>
+    </w:p>
+    <w:p>
+      <w:pPr>
+        <w:pBdr>
+          <w:bottom w:val="single" w:sz="6" w:space="1" w:color="auto"/>
+        </w:pBdr>
+        <w:rPr>
+          <w:sz w:val="20"/>
+          <w:szCs w:val="20"/>
+        </w:rPr>
+      </w:pPr>
+    </w:p>
+    <w:p>
+      <w:pPr>
+        <w:rPr>
+          <w:sz w:val="20"/>
+          <w:szCs w:val="20"/>
+        </w:rPr>
+      </w:pPr>
+    </w:p>
+    <w:p>
+      <w:pPr>
+        <w:jc w:val="center"/>
         <w:rPr>
           <w:b/>
           <w:bCs/>
@@ -379,167 +483,268 @@
     <w:p>
       <w:pPr>
         <w:rPr>
-          <w:sz w:val="22"/>
-          <w:szCs w:val="22"/>
-        </w:rPr>
-      </w:pPr>
-    </w:p>
-    <w:p>
-      <w:pPr>
-        <w:rPr>
-          <w:b/>
-          <w:bCs/>
-          <w:sz w:val="22"/>
-          <w:szCs w:val="22"/>
-        </w:rPr>
-      </w:pPr>
-      <w:r>
-        <w:rPr>
-          <w:b/>
-          <w:bCs/>
-          <w:sz w:val="22"/>
-          <w:szCs w:val="22"/>
-        </w:rPr>
-        <w:t>Selon vous, à quoi servent les cookies ?</w:t>
-      </w:r>
-    </w:p>
-    <w:p>
-      <w:pPr>
-        <w:rPr>
-          <w:sz w:val="22"/>
-          <w:szCs w:val="22"/>
-        </w:rPr>
-      </w:pPr>
-    </w:p>
-    <w:p>
-      <w:pPr>
-        <w:rPr>
-          <w:sz w:val="22"/>
-          <w:szCs w:val="22"/>
-        </w:rPr>
-      </w:pPr>
-    </w:p>
-    <w:p>
-      <w:pPr>
-        <w:rPr>
-          <w:b/>
-          <w:bCs/>
-          <w:sz w:val="22"/>
-          <w:szCs w:val="22"/>
-        </w:rPr>
-      </w:pPr>
-      <w:r>
-        <w:rPr>
-          <w:b/>
-          <w:bCs/>
-          <w:sz w:val="22"/>
-          <w:szCs w:val="22"/>
-        </w:rPr>
-        <w:t xml:space="preserve">Quelle conséquence a eu la suppression des cookies </w:t>
-      </w:r>
-      <w:r>
-        <w:rPr>
-          <w:b/>
-          <w:bCs/>
-          <w:sz w:val="22"/>
-          <w:szCs w:val="22"/>
-        </w:rPr>
-        <w:t xml:space="preserve">sur l’ENT </w:t>
-      </w:r>
-      <w:r>
-        <w:rPr>
-          <w:b/>
-          <w:bCs/>
-          <w:sz w:val="22"/>
-          <w:szCs w:val="22"/>
-        </w:rPr>
-        <w:t>?</w:t>
-      </w:r>
-    </w:p>
-    <w:p>
-      <w:pPr>
-        <w:rPr>
-          <w:sz w:val="22"/>
-          <w:szCs w:val="22"/>
-        </w:rPr>
-      </w:pPr>
-    </w:p>
-    <w:p>
-      <w:pPr>
-        <w:rPr>
-          <w:sz w:val="22"/>
-          <w:szCs w:val="22"/>
-        </w:rPr>
-      </w:pPr>
-    </w:p>
-    <w:p>
-      <w:pPr>
-        <w:rPr>
-          <w:b/>
-          <w:bCs/>
-          <w:sz w:val="22"/>
-          <w:szCs w:val="22"/>
-        </w:rPr>
-      </w:pPr>
-      <w:r>
-        <w:rPr>
-          <w:b/>
-          <w:bCs/>
-          <w:sz w:val="22"/>
-          <w:szCs w:val="22"/>
-        </w:rPr>
-        <w:t>Quelle explication donneriez-vous à l'utilisation des cookies dans ce</w:t>
-      </w:r>
-      <w:r>
-        <w:rPr>
-          <w:b/>
-          <w:bCs/>
-          <w:sz w:val="22"/>
-          <w:szCs w:val="22"/>
-        </w:rPr>
-        <w:t>tte situation</w:t>
-      </w:r>
-      <w:r>
-        <w:rPr>
-          <w:b/>
-          <w:bCs/>
-          <w:sz w:val="22"/>
-          <w:szCs w:val="22"/>
+          <w:b/>
+          <w:bCs/>
+          <w:sz w:val="20"/>
+          <w:szCs w:val="20"/>
+        </w:rPr>
+      </w:pPr>
+    </w:p>
+    <w:p>
+      <w:pPr>
+        <w:rPr>
+          <w:sz w:val="20"/>
+          <w:szCs w:val="20"/>
+        </w:rPr>
+      </w:pPr>
+      <w:r>
+        <w:rPr>
+          <w:b/>
+          <w:bCs/>
+          <w:sz w:val="20"/>
+          <w:szCs w:val="20"/>
+        </w:rPr>
+        <w:t>Selon vos connaissa</w:t>
+      </w:r>
+      <w:r>
+        <w:rPr>
+          <w:b/>
+          <w:bCs/>
+          <w:sz w:val="20"/>
+          <w:szCs w:val="20"/>
+        </w:rPr>
+        <w:t>n</w:t>
+      </w:r>
+      <w:r>
+        <w:rPr>
+          <w:b/>
+          <w:bCs/>
+          <w:sz w:val="20"/>
+          <w:szCs w:val="20"/>
+        </w:rPr>
+        <w:t>ces, quelle est l'utilité des cookies ? À quoi servent-ils lorsque vous naviguez sur le web ?</w:t>
+      </w:r>
+    </w:p>
+    <w:p>
+      <w:pPr>
+        <w:pBdr>
+          <w:bottom w:val="single" w:sz="6" w:space="1" w:color="auto"/>
+        </w:pBdr>
+        <w:rPr>
+          <w:sz w:val="20"/>
+          <w:szCs w:val="20"/>
+        </w:rPr>
+      </w:pPr>
+    </w:p>
+    <w:p>
+      <w:pPr>
+        <w:pBdr>
+          <w:bottom w:val="single" w:sz="6" w:space="1" w:color="auto"/>
+        </w:pBdr>
+        <w:rPr>
+          <w:sz w:val="20"/>
+          <w:szCs w:val="20"/>
+        </w:rPr>
+      </w:pPr>
+    </w:p>
+    <w:p>
+      <w:pPr>
+        <w:pStyle w:val="Titre2"/>
+      </w:pPr>
+    </w:p>
+    <w:p>
+      <w:pPr>
+        <w:pStyle w:val="Titre2"/>
+      </w:pPr>
+      <w:r>
+        <w:t>Les cookies nécessaires</w:t>
+      </w:r>
+    </w:p>
+    <w:p>
+      <w:pPr>
+        <w:rPr>
+          <w:b/>
+          <w:bCs/>
+          <w:sz w:val="20"/>
+          <w:szCs w:val="20"/>
+        </w:rPr>
+      </w:pPr>
+      <w:r>
+        <w:rPr>
+          <w:b/>
+          <w:bCs/>
+          <w:sz w:val="20"/>
+          <w:szCs w:val="20"/>
+        </w:rPr>
+        <w:t>Quelle conséquence a eu la suppression des cookies sur l’ENT ?</w:t>
+      </w:r>
+    </w:p>
+    <w:p>
+      <w:pPr>
+        <w:rPr>
+          <w:sz w:val="20"/>
+          <w:szCs w:val="20"/>
+        </w:rPr>
+      </w:pPr>
+    </w:p>
+    <w:p>
+      <w:pPr>
+        <w:rPr>
+          <w:sz w:val="20"/>
+          <w:szCs w:val="20"/>
+        </w:rPr>
+      </w:pPr>
+    </w:p>
+    <w:p>
+      <w:pPr>
+        <w:rPr>
+          <w:sz w:val="20"/>
+          <w:szCs w:val="20"/>
+        </w:rPr>
+      </w:pPr>
+    </w:p>
+    <w:p>
+      <w:pPr>
+        <w:rPr>
+          <w:b/>
+          <w:bCs/>
+          <w:sz w:val="20"/>
+          <w:szCs w:val="20"/>
+        </w:rPr>
+      </w:pPr>
+      <w:r>
+        <w:rPr>
+          <w:b/>
+          <w:bCs/>
+          <w:sz w:val="20"/>
+          <w:szCs w:val="20"/>
+        </w:rPr>
+        <w:t xml:space="preserve">Quelle explication donneriez-vous à l'utilisation des cookies </w:t>
+      </w:r>
+      <w:r>
+        <w:rPr>
+          <w:b/>
+          <w:bCs/>
+          <w:sz w:val="20"/>
+          <w:szCs w:val="20"/>
+        </w:rPr>
+        <w:t>par l’ENT</w:t>
+      </w:r>
+      <w:r>
+        <w:rPr>
+          <w:b/>
+          <w:bCs/>
+          <w:sz w:val="20"/>
+          <w:szCs w:val="20"/>
         </w:rPr>
         <w:t xml:space="preserve"> ?</w:t>
       </w:r>
     </w:p>
     <w:p>
       <w:pPr>
-        <w:rPr>
-          <w:sz w:val="22"/>
-          <w:szCs w:val="22"/>
-        </w:rPr>
-      </w:pPr>
-    </w:p>
-    <w:p>
-      <w:pPr>
-        <w:rPr>
-          <w:sz w:val="22"/>
-          <w:szCs w:val="22"/>
-        </w:rPr>
-      </w:pPr>
-    </w:p>
-    <w:p>
-      <w:pPr>
-        <w:rPr>
-          <w:b/>
-          <w:bCs/>
-          <w:sz w:val="22"/>
-          <w:szCs w:val="22"/>
-        </w:rPr>
-      </w:pPr>
-      <w:r>
-        <w:rPr>
-          <w:b/>
-          <w:bCs/>
-          <w:sz w:val="22"/>
-          <w:szCs w:val="22"/>
+        <w:pBdr>
+          <w:bottom w:val="single" w:sz="6" w:space="1" w:color="auto"/>
+        </w:pBdr>
+        <w:rPr>
+          <w:sz w:val="20"/>
+          <w:szCs w:val="20"/>
+        </w:rPr>
+      </w:pPr>
+    </w:p>
+    <w:p>
+      <w:pPr>
+        <w:pBdr>
+          <w:bottom w:val="single" w:sz="6" w:space="1" w:color="auto"/>
+        </w:pBdr>
+        <w:rPr>
+          <w:sz w:val="20"/>
+          <w:szCs w:val="20"/>
+        </w:rPr>
+      </w:pPr>
+    </w:p>
+    <w:p>
+      <w:pPr>
+        <w:pBdr>
+          <w:bottom w:val="single" w:sz="6" w:space="1" w:color="auto"/>
+        </w:pBdr>
+        <w:rPr>
+          <w:sz w:val="20"/>
+          <w:szCs w:val="20"/>
+        </w:rPr>
+      </w:pPr>
+    </w:p>
+    <w:p>
+      <w:pPr>
+        <w:pBdr>
+          <w:bottom w:val="single" w:sz="6" w:space="1" w:color="auto"/>
+        </w:pBdr>
+        <w:rPr>
+          <w:sz w:val="20"/>
+          <w:szCs w:val="20"/>
+        </w:rPr>
+      </w:pPr>
+    </w:p>
+    <w:p>
+      <w:pPr>
+        <w:pBdr>
+          <w:bottom w:val="single" w:sz="6" w:space="1" w:color="auto"/>
+        </w:pBdr>
+        <w:rPr>
+          <w:sz w:val="20"/>
+          <w:szCs w:val="20"/>
+        </w:rPr>
+      </w:pPr>
+    </w:p>
+    <w:p>
+      <w:pPr>
+        <w:pBdr>
+          <w:bottom w:val="single" w:sz="6" w:space="1" w:color="auto"/>
+        </w:pBdr>
+        <w:rPr>
+          <w:sz w:val="20"/>
+          <w:szCs w:val="20"/>
+        </w:rPr>
+      </w:pPr>
+    </w:p>
+    <w:p>
+      <w:pPr>
+        <w:pBdr>
+          <w:bottom w:val="single" w:sz="6" w:space="1" w:color="auto"/>
+        </w:pBdr>
+        <w:rPr>
+          <w:sz w:val="20"/>
+          <w:szCs w:val="20"/>
+        </w:rPr>
+      </w:pPr>
+    </w:p>
+    <w:p>
+      <w:pPr>
+        <w:pStyle w:val="Titre2"/>
+      </w:pPr>
+    </w:p>
+    <w:p>
+      <w:pPr>
+        <w:pStyle w:val="Titre2"/>
+      </w:pPr>
+      <w:r>
+        <w:t>Les cookies tiers</w:t>
+      </w:r>
+    </w:p>
+    <w:p>
+      <w:pPr>
+        <w:rPr>
+          <w:b/>
+          <w:bCs/>
+          <w:sz w:val="20"/>
+          <w:szCs w:val="20"/>
+        </w:rPr>
+      </w:pPr>
+      <w:r>
+        <w:rPr>
+          <w:b/>
+          <w:bCs/>
+          <w:sz w:val="20"/>
+          <w:szCs w:val="20"/>
         </w:rPr>
         <w:t>Donnez un exemple de cookie tiers déposé sur le site web du journal Le Monde</w:t>
       </w:r>
@@ -547,34 +752,50 @@
     <w:p>
       <w:pPr>
         <w:rPr>
-          <w:sz w:val="22"/>
-          <w:szCs w:val="22"/>
-        </w:rPr>
-      </w:pPr>
-    </w:p>
-    <w:p>
-      <w:pPr>
-        <w:rPr>
-          <w:sz w:val="22"/>
-          <w:szCs w:val="22"/>
-        </w:rPr>
-      </w:pPr>
-    </w:p>
-    <w:p>
-      <w:pPr>
-        <w:rPr>
-          <w:b/>
-          <w:bCs/>
-          <w:sz w:val="22"/>
-          <w:szCs w:val="22"/>
-        </w:rPr>
-      </w:pPr>
-      <w:r>
-        <w:rPr>
-          <w:b/>
-          <w:bCs/>
-          <w:sz w:val="22"/>
-          <w:szCs w:val="22"/>
+          <w:sz w:val="20"/>
+          <w:szCs w:val="20"/>
+        </w:rPr>
+      </w:pPr>
+    </w:p>
+    <w:p>
+      <w:pPr>
+        <w:pBdr>
+          <w:bottom w:val="single" w:sz="6" w:space="1" w:color="auto"/>
+        </w:pBdr>
+        <w:rPr>
+          <w:sz w:val="20"/>
+          <w:szCs w:val="20"/>
+        </w:rPr>
+      </w:pPr>
+    </w:p>
+    <w:p>
+      <w:pPr>
+        <w:pStyle w:val="Titre2"/>
+      </w:pPr>
+    </w:p>
+    <w:p>
+      <w:pPr>
+        <w:pStyle w:val="Titre2"/>
+      </w:pPr>
+      <w:r>
+        <w:t>Contrôler les cookies</w:t>
+      </w:r>
+    </w:p>
+    <w:p>
+      <w:pPr>
+        <w:rPr>
+          <w:b/>
+          <w:bCs/>
+          <w:sz w:val="20"/>
+          <w:szCs w:val="20"/>
+        </w:rPr>
+      </w:pPr>
+      <w:r>
+        <w:rPr>
+          <w:b/>
+          <w:bCs/>
+          <w:sz w:val="20"/>
+          <w:szCs w:val="20"/>
         </w:rPr>
         <w:t>Qu'observez-vous au niveau des cookies après avoir modifié les paramètres du navigateur ?</w:t>
       </w:r>
@@ -582,105 +803,69 @@
     <w:p>
       <w:pPr>
         <w:rPr>
-          <w:sz w:val="22"/>
-          <w:szCs w:val="22"/>
-        </w:rPr>
-      </w:pPr>
-    </w:p>
-    <w:p>
-      <w:pPr>
-        <w:rPr>
-          <w:sz w:val="22"/>
-          <w:szCs w:val="22"/>
-        </w:rPr>
-      </w:pPr>
-    </w:p>
-    <w:p>
-      <w:pPr>
-        <w:rPr>
-          <w:b/>
-          <w:bCs/>
-          <w:sz w:val="22"/>
-          <w:szCs w:val="22"/>
-        </w:rPr>
-      </w:pPr>
-      <w:r>
-        <w:rPr>
-          <w:b/>
-          <w:bCs/>
-          <w:sz w:val="22"/>
-          <w:szCs w:val="22"/>
-        </w:rPr>
-        <w:t>Souhaiteriez-vous être moins pisté par les sites web</w:t>
-      </w:r>
-      <w:r>
-        <w:rPr>
-          <w:b/>
-          <w:bCs/>
-          <w:sz w:val="22"/>
-          <w:szCs w:val="22"/>
-        </w:rPr>
-        <w:t> </w:t>
-      </w:r>
-      <w:r>
-        <w:rPr>
-          <w:b/>
-          <w:bCs/>
-          <w:sz w:val="22"/>
-          <w:szCs w:val="22"/>
-        </w:rPr>
-        <w:t>? Si oui, pour quelle raison</w:t>
-      </w:r>
-      <w:r>
-        <w:rPr>
-          <w:b/>
-          <w:bCs/>
-          <w:sz w:val="22"/>
-          <w:szCs w:val="22"/>
-        </w:rPr>
-        <w:t> </w:t>
-      </w:r>
-      <w:r>
-        <w:rPr>
-          <w:b/>
-          <w:bCs/>
-          <w:sz w:val="22"/>
-          <w:szCs w:val="22"/>
-        </w:rPr>
-        <w:t>?</w:t>
-      </w:r>
-    </w:p>
-    <w:p>
-      <w:pPr>
-        <w:rPr>
-          <w:sz w:val="22"/>
-          <w:szCs w:val="22"/>
-        </w:rPr>
-      </w:pPr>
-    </w:p>
-    <w:p>
-      <w:pPr>
-        <w:rPr>
-          <w:sz w:val="22"/>
-          <w:szCs w:val="22"/>
-        </w:rPr>
-      </w:pPr>
-    </w:p>
-    <w:p>
-      <w:pPr>
-        <w:rPr>
-          <w:b/>
-          <w:bCs/>
-          <w:sz w:val="22"/>
-          <w:szCs w:val="22"/>
-        </w:rPr>
-      </w:pPr>
-      <w:r>
-        <w:rPr>
-          <w:b/>
-          <w:bCs/>
-          <w:sz w:val="22"/>
-          <w:szCs w:val="22"/>
+          <w:sz w:val="20"/>
+          <w:szCs w:val="20"/>
+        </w:rPr>
+      </w:pPr>
+    </w:p>
+    <w:p>
+      <w:pPr>
+        <w:rPr>
+          <w:sz w:val="20"/>
+          <w:szCs w:val="20"/>
+        </w:rPr>
+      </w:pPr>
+    </w:p>
+    <w:p>
+      <w:pPr>
+        <w:rPr>
+          <w:b/>
+          <w:bCs/>
+          <w:sz w:val="20"/>
+          <w:szCs w:val="20"/>
+        </w:rPr>
+      </w:pPr>
+      <w:r>
+        <w:rPr>
+          <w:b/>
+          <w:bCs/>
+          <w:sz w:val="20"/>
+          <w:szCs w:val="20"/>
+        </w:rPr>
+        <w:t>Souhaiteriez-vous être moins pisté par les sites web ? Si oui, pour quelle raison ?</w:t>
+      </w:r>
+    </w:p>
+    <w:p>
+      <w:pPr>
+        <w:rPr>
+          <w:sz w:val="20"/>
+          <w:szCs w:val="20"/>
+        </w:rPr>
+      </w:pPr>
+    </w:p>
+    <w:p>
+      <w:pPr>
+        <w:rPr>
+          <w:sz w:val="20"/>
+          <w:szCs w:val="20"/>
+        </w:rPr>
+      </w:pPr>
+    </w:p>
+    <w:p>
+      <w:pPr>
+        <w:rPr>
+          <w:b/>
+          <w:bCs/>
+          <w:sz w:val="20"/>
+          <w:szCs w:val="20"/>
+        </w:rPr>
+      </w:pPr>
+      <w:r>
+        <w:rPr>
+          <w:b/>
+          <w:bCs/>
+          <w:sz w:val="20"/>
+          <w:szCs w:val="20"/>
         </w:rPr>
         <w:t xml:space="preserve">La politique de confidentialité de </w:t>
       </w:r>
@@ -689,8 +874,8 @@
         <w:rPr>
           <w:b/>
           <w:bCs/>
-          <w:sz w:val="22"/>
-          <w:szCs w:val="22"/>
+          <w:sz w:val="20"/>
+          <w:szCs w:val="20"/>
         </w:rPr>
         <w:t>Qwant</w:t>
       </w:r>
@@ -699,8 +884,8 @@
         <w:rPr>
           <w:b/>
           <w:bCs/>
-          <w:sz w:val="22"/>
-          <w:szCs w:val="22"/>
+          <w:sz w:val="20"/>
+          <w:szCs w:val="20"/>
         </w:rPr>
         <w:t xml:space="preserve"> évoque « une vision du Web sans bulle de filtre ».</w:t>
       </w:r>
@@ -710,16 +895,16 @@
         <w:rPr>
           <w:b/>
           <w:bCs/>
-          <w:sz w:val="22"/>
-          <w:szCs w:val="22"/>
-        </w:rPr>
-      </w:pPr>
-      <w:r>
-        <w:rPr>
-          <w:b/>
-          <w:bCs/>
-          <w:sz w:val="22"/>
-          <w:szCs w:val="22"/>
+          <w:sz w:val="20"/>
+          <w:szCs w:val="20"/>
+        </w:rPr>
+      </w:pPr>
+      <w:r>
+        <w:rPr>
+          <w:b/>
+          <w:bCs/>
+          <w:sz w:val="20"/>
+          <w:szCs w:val="20"/>
         </w:rPr>
         <w:t>Qu'est-ce qu'une bulle de filtre et voyez-vous un danger à ce phénomène ?</w:t>
       </w:r>
@@ -727,16 +912,16 @@
     <w:p>
       <w:pPr>
         <w:rPr>
-          <w:sz w:val="22"/>
-          <w:szCs w:val="22"/>
-        </w:rPr>
-      </w:pPr>
-    </w:p>
-    <w:p>
-      <w:pPr>
-        <w:rPr>
-          <w:sz w:val="22"/>
-          <w:szCs w:val="22"/>
+          <w:sz w:val="20"/>
+          <w:szCs w:val="20"/>
+        </w:rPr>
+      </w:pPr>
+    </w:p>
+    <w:p>
+      <w:pPr>
+        <w:rPr>
+          <w:sz w:val="20"/>
+          <w:szCs w:val="20"/>
         </w:rPr>
       </w:pPr>
     </w:p>
@@ -1304,6 +1489,70 @@
     <w:name w:val="Normal"/>
     <w:qFormat/>
   </w:style>
+  <w:style w:type="paragraph" w:styleId="Titre1">
+    <w:name w:val="heading 1"/>
+    <w:basedOn w:val="Normal"/>
+    <w:next w:val="Normal"/>
+    <w:link w:val="Titre1Car"/>
+    <w:uiPriority w:val="9"/>
+    <w:qFormat/>
+    <w:rsid w:val="001076D9"/>
+    <w:pPr>
+      <w:keepNext/>
+      <w:keepLines/>
+      <w:spacing w:before="240"/>
+      <w:outlineLvl w:val="0"/>
+    </w:pPr>
+    <w:rPr>
+      <w:rFonts w:asciiTheme="majorHAnsi" w:eastAsiaTheme="majorEastAsia" w:hAnsiTheme="majorHAnsi" w:cstheme="majorBidi"/>
+      <w:color w:val="2F5496" w:themeColor="accent1" w:themeShade="BF"/>
+      <w:sz w:val="32"/>
+      <w:szCs w:val="32"/>
+    </w:rPr>
+  </w:style>
+  <w:style w:type="paragraph" w:styleId="Titre2">
+    <w:name w:val="heading 2"/>
+    <w:basedOn w:val="Normal"/>
+    <w:next w:val="Normal"/>
+    <w:link w:val="Titre2Car"/>
+    <w:uiPriority w:val="9"/>
+    <w:unhideWhenUsed/>
+    <w:qFormat/>
+    <w:rsid w:val="001076D9"/>
+    <w:pPr>
+      <w:keepNext/>
+      <w:keepLines/>
+      <w:spacing w:before="40"/>
+      <w:outlineLvl w:val="1"/>
+    </w:pPr>
+    <w:rPr>
+      <w:rFonts w:asciiTheme="majorHAnsi" w:eastAsiaTheme="majorEastAsia" w:hAnsiTheme="majorHAnsi" w:cstheme="majorBidi"/>
+      <w:color w:val="2F5496" w:themeColor="accent1" w:themeShade="BF"/>
+      <w:sz w:val="26"/>
+      <w:szCs w:val="26"/>
+    </w:rPr>
+  </w:style>
+  <w:style w:type="paragraph" w:styleId="Titre3">
+    <w:name w:val="heading 3"/>
+    <w:basedOn w:val="Normal"/>
+    <w:next w:val="Normal"/>
+    <w:link w:val="Titre3Car"/>
+    <w:uiPriority w:val="9"/>
+    <w:semiHidden/>
+    <w:unhideWhenUsed/>
+    <w:qFormat/>
+    <w:rsid w:val="001076D9"/>
+    <w:pPr>
+      <w:keepNext/>
+      <w:keepLines/>
+      <w:spacing w:before="40"/>
+      <w:outlineLvl w:val="2"/>
+    </w:pPr>
+    <w:rPr>
+      <w:rFonts w:asciiTheme="majorHAnsi" w:eastAsiaTheme="majorEastAsia" w:hAnsiTheme="majorHAnsi" w:cstheme="majorBidi"/>
+      <w:color w:val="1F3763" w:themeColor="accent1" w:themeShade="7F"/>
+    </w:rPr>
+  </w:style>
   <w:style w:type="character" w:default="1" w:styleId="Policepardfaut">
     <w:name w:val="Default Paragraph Font"/>
     <w:uiPriority w:val="1"/>
@@ -1330,6 +1579,44 @@
     <w:uiPriority w:val="99"/>
     <w:semiHidden/>
     <w:unhideWhenUsed/>
+  </w:style>
+  <w:style w:type="character" w:customStyle="1" w:styleId="Titre2Car">
+    <w:name w:val="Titre 2 Car"/>
+    <w:basedOn w:val="Policepardfaut"/>
+    <w:link w:val="Titre2"/>
+    <w:uiPriority w:val="9"/>
+    <w:rsid w:val="001076D9"/>
+    <w:rPr>
+      <w:rFonts w:asciiTheme="majorHAnsi" w:eastAsiaTheme="majorEastAsia" w:hAnsiTheme="majorHAnsi" w:cstheme="majorBidi"/>
+      <w:color w:val="2F5496" w:themeColor="accent1" w:themeShade="BF"/>
+      <w:sz w:val="26"/>
+      <w:szCs w:val="26"/>
+    </w:rPr>
+  </w:style>
+  <w:style w:type="character" w:customStyle="1" w:styleId="Titre3Car">
+    <w:name w:val="Titre 3 Car"/>
+    <w:basedOn w:val="Policepardfaut"/>
+    <w:link w:val="Titre3"/>
+    <w:uiPriority w:val="9"/>
+    <w:semiHidden/>
+    <w:rsid w:val="001076D9"/>
+    <w:rPr>
+      <w:rFonts w:asciiTheme="majorHAnsi" w:eastAsiaTheme="majorEastAsia" w:hAnsiTheme="majorHAnsi" w:cstheme="majorBidi"/>
+      <w:color w:val="1F3763" w:themeColor="accent1" w:themeShade="7F"/>
+    </w:rPr>
+  </w:style>
+  <w:style w:type="character" w:customStyle="1" w:styleId="Titre1Car">
+    <w:name w:val="Titre 1 Car"/>
+    <w:basedOn w:val="Policepardfaut"/>
+    <w:link w:val="Titre1"/>
+    <w:uiPriority w:val="9"/>
+    <w:rsid w:val="001076D9"/>
+    <w:rPr>
+      <w:rFonts w:asciiTheme="majorHAnsi" w:eastAsiaTheme="majorEastAsia" w:hAnsiTheme="majorHAnsi" w:cstheme="majorBidi"/>
+      <w:color w:val="2F5496" w:themeColor="accent1" w:themeShade="BF"/>
+      <w:sz w:val="32"/>
+      <w:szCs w:val="32"/>
+    </w:rPr>
   </w:style>
 </w:styles>
 </file>
@@ -1627,4 +1914,16 @@
     </a:ext>
   </a:extLst>
 </a:theme>
+</file>
+
+<file path=customXml/item1.xml><?xml version="1.0" encoding="utf-8"?>
+<b:Sources xmlns:b="http://schemas.openxmlformats.org/officeDocument/2006/bibliography" xmlns="http://schemas.openxmlformats.org/officeDocument/2006/bibliography" SelectedStyle="/APASixthEditionOfficeOnline.xsl" StyleName="APA" Version="6"/>
+</file>
+
+<file path=customXml/itemProps1.xml><?xml version="1.0" encoding="utf-8"?>
+<ds:datastoreItem xmlns:ds="http://schemas.openxmlformats.org/officeDocument/2006/customXml" ds:itemID="{B654F675-5F5E-7B49-8214-938A0CBFC555}">
+  <ds:schemaRefs>
+    <ds:schemaRef ds:uri="http://schemas.openxmlformats.org/officeDocument/2006/bibliography"/>
+  </ds:schemaRefs>
+</ds:datastoreItem>
 </file>
</xml_diff>

<commit_message>
Corrige le document de rendu
</commit_message>
<xml_diff>
--- a/src/docs/snt/02-web/assets/SNT02_TP_confidentialite.docx
+++ b/src/docs/snt/02-web/assets/SNT02_TP_confidentialite.docx
@@ -146,6 +146,50 @@
           <w:szCs w:val="20"/>
         </w:rPr>
       </w:pPr>
+    </w:p>
+    <w:p>
+      <w:pPr>
+        <w:jc w:val="center"/>
+        <w:rPr>
+          <w:b/>
+          <w:bCs/>
+          <w:color w:val="FF0000"/>
+          <w:sz w:val="20"/>
+          <w:szCs w:val="20"/>
+        </w:rPr>
+      </w:pPr>
+      <w:r>
+        <w:rPr>
+          <w:b/>
+          <w:bCs/>
+          <w:color w:val="FF0000"/>
+          <w:sz w:val="20"/>
+          <w:szCs w:val="20"/>
+          <w:u w:val="single"/>
+        </w:rPr>
+        <w:t>Retourner sur l’énoncé</w:t>
+      </w:r>
+      <w:r>
+        <w:rPr>
+          <w:b/>
+          <w:bCs/>
+          <w:color w:val="FF0000"/>
+          <w:sz w:val="20"/>
+          <w:szCs w:val="20"/>
+        </w:rPr>
+        <w:t xml:space="preserve"> et ne répondez aux autres questions </w:t>
+      </w:r>
+      <w:r>
+        <w:rPr>
+          <w:b/>
+          <w:bCs/>
+          <w:color w:val="FF0000"/>
+          <w:sz w:val="20"/>
+          <w:szCs w:val="20"/>
+          <w:u w:val="single"/>
+        </w:rPr>
+        <w:t>que si cela vous est demandé dans l’énoncé</w:t>
+      </w:r>
     </w:p>
     <w:p>
       <w:pPr>

</xml_diff>